<commit_message>
added another ppt files
</commit_message>
<xml_diff>
--- a/OrionLumina/OrionLumina/10 Testing/Domain.Test/UnitTestProject1/test.docx
+++ b/OrionLumina/OrionLumina/10 Testing/Domain.Test/UnitTestProject1/test.docx
@@ -65,12 +65,12 @@
           <wp:anchor behindDoc="0" distT="0" distB="0" distL="0" distR="0" simplePos="0" locked="0" layoutInCell="0" allowOverlap="1" relativeHeight="2">
             <wp:simplePos x="0" y="0"/>
             <wp:positionH relativeFrom="column">
-              <wp:align>center</wp:align>
+              <wp:posOffset>1395730</wp:posOffset>
             </wp:positionH>
             <wp:positionV relativeFrom="paragraph">
-              <wp:posOffset>635</wp:posOffset>
+              <wp:posOffset>302260</wp:posOffset>
             </wp:positionV>
-            <wp:extent cx="5591175" cy="5505450"/>
+            <wp:extent cx="3522980" cy="3469005"/>
             <wp:effectExtent l="0" t="0" r="0" b="0"/>
             <wp:wrapSquare wrapText="largest"/>
             <wp:docPr id="1" name="Image1" descr=""/>
@@ -95,7 +95,7 @@
                   <pic:spPr bwMode="auto">
                     <a:xfrm>
                       <a:off x="0" y="0"/>
-                      <a:ext cx="5591175" cy="5505450"/>
+                      <a:ext cx="3522980" cy="3469005"/>
                     </a:xfrm>
                     <a:prstGeom prst="rect">
                       <a:avLst/>
@@ -115,7 +115,7 @@
       <w:pgNumType w:fmt="decimal"/>
       <w:formProt w:val="false"/>
       <w:textDirection w:val="lrTb"/>
-      <w:docGrid w:type="default" w:linePitch="312" w:charSpace="4294961151"/>
+      <w:docGrid w:type="default" w:linePitch="312" w:charSpace="0"/>
     </w:sectPr>
   </w:body>
 </w:document>
@@ -135,7 +135,6 @@
     </w:rPrDefault>
     <w:pPrDefault>
       <w:pPr>
-        <w:widowControl/>
         <w:suppressAutoHyphens w:val="true"/>
       </w:pPr>
     </w:pPrDefault>
@@ -145,10 +144,11 @@
     <w:qFormat/>
     <w:pPr>
       <w:widowControl/>
-      <w:kinsoku w:val="true"/>
-      <w:overflowPunct w:val="true"/>
-      <w:autoSpaceDE w:val="true"/>
+      <w:suppressAutoHyphens w:val="true"/>
+      <w:overflowPunct w:val="false"/>
       <w:bidi w:val="0"/>
+      <w:spacing w:before="0" w:after="0"/>
+      <w:jc w:val="left"/>
     </w:pPr>
     <w:rPr>
       <w:rFonts w:ascii="Liberation Serif" w:hAnsi="Liberation Serif" w:eastAsia="NSimSun" w:cs="Lucida Sans"/>

</xml_diff>